<commit_message>
Some edits to word doc
</commit_message>
<xml_diff>
--- a/custom-reference-doc.docx
+++ b/custom-reference-doc.docx
@@ -59,7 +59,7 @@
       </w:pPr>
       <w:bookmarkStart w:id="1" w:name="heading-2"/>
       <w:r>
-        <w:t xml:space="preserve"> Heading 2 </w:t>
+        <w:t xml:space="preserve">Heading 2 </w:t>
       </w:r>
       <w:bookmarkEnd w:id="1"/>
     </w:p>
@@ -69,7 +69,7 @@
       </w:pPr>
       <w:bookmarkStart w:id="2" w:name="heading-3"/>
       <w:r>
-        <w:t xml:space="preserve"> Heading 3 </w:t>
+        <w:t xml:space="preserve">Heading 3 </w:t>
       </w:r>
       <w:bookmarkEnd w:id="2"/>
     </w:p>
@@ -376,7 +376,7 @@
   <w:abstractNum w:abstractNumId="0" w15:restartNumberingAfterBreak="0">
     <w:nsid w:val="FFFFFF7C"/>
     <w:multiLevelType w:val="singleLevel"/>
-    <w:tmpl w:val="5002CA86"/>
+    <w:tmpl w:val="C206D854"/>
     <w:lvl w:ilvl="0">
       <w:start w:val="1"/>
       <w:numFmt w:val="decimal"/>
@@ -393,7 +393,7 @@
   <w:abstractNum w:abstractNumId="1" w15:restartNumberingAfterBreak="0">
     <w:nsid w:val="FFFFFF7D"/>
     <w:multiLevelType w:val="singleLevel"/>
-    <w:tmpl w:val="096493F2"/>
+    <w:tmpl w:val="B4827B22"/>
     <w:lvl w:ilvl="0">
       <w:start w:val="1"/>
       <w:numFmt w:val="decimal"/>
@@ -410,7 +410,7 @@
   <w:abstractNum w:abstractNumId="2" w15:restartNumberingAfterBreak="0">
     <w:nsid w:val="FFFFFF7E"/>
     <w:multiLevelType w:val="singleLevel"/>
-    <w:tmpl w:val="E58CBB50"/>
+    <w:tmpl w:val="51688868"/>
     <w:lvl w:ilvl="0">
       <w:start w:val="1"/>
       <w:numFmt w:val="decimal"/>
@@ -427,7 +427,7 @@
   <w:abstractNum w:abstractNumId="3" w15:restartNumberingAfterBreak="0">
     <w:nsid w:val="FFFFFF7F"/>
     <w:multiLevelType w:val="singleLevel"/>
-    <w:tmpl w:val="9500AA2A"/>
+    <w:tmpl w:val="378ED1F2"/>
     <w:lvl w:ilvl="0">
       <w:start w:val="1"/>
       <w:numFmt w:val="decimal"/>
@@ -444,7 +444,7 @@
   <w:abstractNum w:abstractNumId="4" w15:restartNumberingAfterBreak="0">
     <w:nsid w:val="FFFFFF80"/>
     <w:multiLevelType w:val="singleLevel"/>
-    <w:tmpl w:val="E64CB51C"/>
+    <w:tmpl w:val="18582E94"/>
     <w:lvl w:ilvl="0">
       <w:start w:val="1"/>
       <w:numFmt w:val="bullet"/>
@@ -464,7 +464,7 @@
   <w:abstractNum w:abstractNumId="5" w15:restartNumberingAfterBreak="0">
     <w:nsid w:val="FFFFFF81"/>
     <w:multiLevelType w:val="singleLevel"/>
-    <w:tmpl w:val="F9DADC9A"/>
+    <w:tmpl w:val="61C2B530"/>
     <w:lvl w:ilvl="0">
       <w:start w:val="1"/>
       <w:numFmt w:val="bullet"/>
@@ -484,7 +484,7 @@
   <w:abstractNum w:abstractNumId="6" w15:restartNumberingAfterBreak="0">
     <w:nsid w:val="FFFFFF82"/>
     <w:multiLevelType w:val="singleLevel"/>
-    <w:tmpl w:val="A4B2B984"/>
+    <w:tmpl w:val="4FEA3E56"/>
     <w:lvl w:ilvl="0">
       <w:start w:val="1"/>
       <w:numFmt w:val="bullet"/>
@@ -504,7 +504,7 @@
   <w:abstractNum w:abstractNumId="7" w15:restartNumberingAfterBreak="0">
     <w:nsid w:val="FFFFFF83"/>
     <w:multiLevelType w:val="singleLevel"/>
-    <w:tmpl w:val="23CCCDFE"/>
+    <w:tmpl w:val="0060BD50"/>
     <w:lvl w:ilvl="0">
       <w:start w:val="1"/>
       <w:numFmt w:val="bullet"/>
@@ -524,7 +524,7 @@
   <w:abstractNum w:abstractNumId="8" w15:restartNumberingAfterBreak="0">
     <w:nsid w:val="FFFFFF88"/>
     <w:multiLevelType w:val="singleLevel"/>
-    <w:tmpl w:val="2B805860"/>
+    <w:tmpl w:val="313C3D22"/>
     <w:lvl w:ilvl="0">
       <w:start w:val="1"/>
       <w:numFmt w:val="decimal"/>
@@ -541,7 +541,7 @@
   <w:abstractNum w:abstractNumId="9" w15:restartNumberingAfterBreak="0">
     <w:nsid w:val="FFFFFF89"/>
     <w:multiLevelType w:val="singleLevel"/>
-    <w:tmpl w:val="1EC81EE8"/>
+    <w:tmpl w:val="2D9C06AC"/>
     <w:lvl w:ilvl="0">
       <w:start w:val="1"/>
       <w:numFmt w:val="bullet"/>
@@ -1010,13 +1010,13 @@
     </w:lvl>
   </w:abstractNum>
   <w:abstractNum w:abstractNumId="14" w15:restartNumberingAfterBreak="0">
-    <w:nsid w:val="70506D6A"/>
+    <w:nsid w:val="5B0B7EE2"/>
     <w:multiLevelType w:val="multilevel"/>
     <w:tmpl w:val="551A5AE4"/>
+    <w:styleLink w:val="CurrentList4"/>
     <w:lvl w:ilvl="0">
       <w:start w:val="1"/>
       <w:numFmt w:val="decimal"/>
-      <w:pStyle w:val="Heading1"/>
       <w:suff w:val="nothing"/>
       <w:lvlText w:val="%1.0"/>
       <w:lvlJc w:val="left"/>
@@ -1034,7 +1034,6 @@
     <w:lvl w:ilvl="1">
       <w:start w:val="1"/>
       <w:numFmt w:val="decimal"/>
-      <w:pStyle w:val="Heading2"/>
       <w:suff w:val="nothing"/>
       <w:lvlText w:val="%1.%2"/>
       <w:lvlJc w:val="left"/>
@@ -1048,7 +1047,6 @@
     <w:lvl w:ilvl="2">
       <w:start w:val="1"/>
       <w:numFmt w:val="decimal"/>
-      <w:pStyle w:val="Heading3"/>
       <w:suff w:val="nothing"/>
       <w:lvlText w:val="%1.%2.%3"/>
       <w:lvlJc w:val="left"/>
@@ -1066,7 +1064,6 @@
     <w:lvl w:ilvl="3">
       <w:start w:val="1"/>
       <w:numFmt w:val="decimal"/>
-      <w:pStyle w:val="Heading4"/>
       <w:suff w:val="nothing"/>
       <w:lvlText w:val="%1.%2.%3.%4"/>
       <w:lvlJc w:val="left"/>
@@ -1142,6 +1139,399 @@
       </w:rPr>
     </w:lvl>
   </w:abstractNum>
+  <w:abstractNum w:abstractNumId="15" w15:restartNumberingAfterBreak="0">
+    <w:nsid w:val="6F501EA3"/>
+    <w:multiLevelType w:val="multilevel"/>
+    <w:tmpl w:val="96802F66"/>
+    <w:styleLink w:val="CurrentList6"/>
+    <w:lvl w:ilvl="0">
+      <w:start w:val="1"/>
+      <w:numFmt w:val="decimal"/>
+      <w:suff w:val="nothing"/>
+      <w:lvlText w:val="%1.0"/>
+      <w:lvlJc w:val="left"/>
+      <w:pPr>
+        <w:ind w:left="0" w:firstLine="0"/>
+      </w:pPr>
+      <w:rPr>
+        <w:rFonts w:ascii="Times New Roman Bold" w:hAnsi="Times New Roman Bold" w:cs="Times New Roman" w:hint="default"/>
+        <w:b/>
+        <w:i w:val="0"/>
+        <w:sz w:val="24"/>
+        <w:u w:val="single"/>
+      </w:rPr>
+    </w:lvl>
+    <w:lvl w:ilvl="1">
+      <w:start w:val="1"/>
+      <w:numFmt w:val="decimal"/>
+      <w:suff w:val="nothing"/>
+      <w:lvlText w:val="%1.%2 "/>
+      <w:lvlJc w:val="left"/>
+      <w:pPr>
+        <w:ind w:left="0" w:firstLine="0"/>
+      </w:pPr>
+      <w:rPr>
+        <w:rFonts w:cs="Times New Roman" w:hint="default"/>
+      </w:rPr>
+    </w:lvl>
+    <w:lvl w:ilvl="2">
+      <w:start w:val="1"/>
+      <w:numFmt w:val="decimal"/>
+      <w:suff w:val="nothing"/>
+      <w:lvlText w:val="%1.%2.%3 "/>
+      <w:lvlJc w:val="left"/>
+      <w:pPr>
+        <w:ind w:left="0" w:firstLine="0"/>
+      </w:pPr>
+      <w:rPr>
+        <w:rFonts w:cs="Times New Roman" w:hint="default"/>
+        <w:b w:val="0"/>
+        <w:i w:val="0"/>
+        <w:sz w:val="24"/>
+        <w:u w:val="single"/>
+      </w:rPr>
+    </w:lvl>
+    <w:lvl w:ilvl="3">
+      <w:start w:val="1"/>
+      <w:numFmt w:val="decimal"/>
+      <w:suff w:val="nothing"/>
+      <w:lvlText w:val="%1.%2.%3.%4"/>
+      <w:lvlJc w:val="left"/>
+      <w:pPr>
+        <w:ind w:left="0" w:firstLine="0"/>
+      </w:pPr>
+      <w:rPr>
+        <w:rFonts w:cs="Times New Roman" w:hint="default"/>
+        <w:b w:val="0"/>
+        <w:i/>
+        <w:sz w:val="24"/>
+        <w:u w:val="none"/>
+      </w:rPr>
+    </w:lvl>
+    <w:lvl w:ilvl="4">
+      <w:start w:val="1"/>
+      <w:numFmt w:val="decimal"/>
+      <w:lvlText w:val="%1.%2.%3.%4.%5"/>
+      <w:lvlJc w:val="left"/>
+      <w:pPr>
+        <w:ind w:left="1008" w:hanging="1008"/>
+      </w:pPr>
+      <w:rPr>
+        <w:rFonts w:cs="Times New Roman" w:hint="default"/>
+      </w:rPr>
+    </w:lvl>
+    <w:lvl w:ilvl="5">
+      <w:start w:val="1"/>
+      <w:numFmt w:val="decimal"/>
+      <w:lvlText w:val="%1.%2.%3.%4.%5.%6"/>
+      <w:lvlJc w:val="left"/>
+      <w:pPr>
+        <w:ind w:left="1152" w:hanging="1152"/>
+      </w:pPr>
+      <w:rPr>
+        <w:rFonts w:cs="Times New Roman" w:hint="default"/>
+      </w:rPr>
+    </w:lvl>
+    <w:lvl w:ilvl="6">
+      <w:start w:val="1"/>
+      <w:numFmt w:val="decimal"/>
+      <w:lvlText w:val="%1.%2.%3.%4.%5.%6.%7"/>
+      <w:lvlJc w:val="left"/>
+      <w:pPr>
+        <w:ind w:left="1296" w:hanging="1296"/>
+      </w:pPr>
+      <w:rPr>
+        <w:rFonts w:cs="Times New Roman" w:hint="default"/>
+      </w:rPr>
+    </w:lvl>
+    <w:lvl w:ilvl="7">
+      <w:start w:val="1"/>
+      <w:numFmt w:val="decimal"/>
+      <w:lvlText w:val="%1.%2.%3.%4.%5.%6.%7.%8"/>
+      <w:lvlJc w:val="left"/>
+      <w:pPr>
+        <w:ind w:left="1440" w:hanging="1440"/>
+      </w:pPr>
+      <w:rPr>
+        <w:rFonts w:cs="Times New Roman" w:hint="default"/>
+      </w:rPr>
+    </w:lvl>
+    <w:lvl w:ilvl="8">
+      <w:start w:val="1"/>
+      <w:numFmt w:val="decimal"/>
+      <w:lvlText w:val="%1.%2.%3.%4.%5.%6.%7.%8.%9"/>
+      <w:lvlJc w:val="left"/>
+      <w:pPr>
+        <w:ind w:left="1584" w:hanging="1584"/>
+      </w:pPr>
+      <w:rPr>
+        <w:rFonts w:cs="Times New Roman" w:hint="default"/>
+      </w:rPr>
+    </w:lvl>
+  </w:abstractNum>
+  <w:abstractNum w:abstractNumId="16" w15:restartNumberingAfterBreak="0">
+    <w:nsid w:val="70506D6A"/>
+    <w:multiLevelType w:val="multilevel"/>
+    <w:tmpl w:val="DDCEB5EE"/>
+    <w:lvl w:ilvl="0">
+      <w:start w:val="1"/>
+      <w:numFmt w:val="decimal"/>
+      <w:pStyle w:val="Heading1"/>
+      <w:suff w:val="nothing"/>
+      <w:lvlText w:val="%1.0 "/>
+      <w:lvlJc w:val="left"/>
+      <w:pPr>
+        <w:ind w:left="0" w:firstLine="0"/>
+      </w:pPr>
+      <w:rPr>
+        <w:rFonts w:ascii="Times New Roman Bold" w:hAnsi="Times New Roman Bold" w:cs="Times New Roman" w:hint="default"/>
+        <w:b/>
+        <w:i w:val="0"/>
+        <w:sz w:val="24"/>
+        <w:u w:val="single"/>
+      </w:rPr>
+    </w:lvl>
+    <w:lvl w:ilvl="1">
+      <w:start w:val="1"/>
+      <w:numFmt w:val="decimal"/>
+      <w:pStyle w:val="Heading2"/>
+      <w:suff w:val="nothing"/>
+      <w:lvlText w:val="%1.%2 "/>
+      <w:lvlJc w:val="left"/>
+      <w:pPr>
+        <w:ind w:left="0" w:firstLine="0"/>
+      </w:pPr>
+      <w:rPr>
+        <w:rFonts w:cs="Times New Roman" w:hint="default"/>
+      </w:rPr>
+    </w:lvl>
+    <w:lvl w:ilvl="2">
+      <w:start w:val="1"/>
+      <w:numFmt w:val="decimal"/>
+      <w:pStyle w:val="Heading3"/>
+      <w:suff w:val="nothing"/>
+      <w:lvlText w:val="%1.%2.%3 "/>
+      <w:lvlJc w:val="left"/>
+      <w:pPr>
+        <w:ind w:left="0" w:firstLine="0"/>
+      </w:pPr>
+      <w:rPr>
+        <w:rFonts w:cs="Times New Roman" w:hint="default"/>
+        <w:b w:val="0"/>
+        <w:i w:val="0"/>
+        <w:sz w:val="24"/>
+        <w:u w:val="single"/>
+      </w:rPr>
+    </w:lvl>
+    <w:lvl w:ilvl="3">
+      <w:start w:val="1"/>
+      <w:numFmt w:val="decimal"/>
+      <w:pStyle w:val="Heading4"/>
+      <w:suff w:val="nothing"/>
+      <w:lvlText w:val="%1.%2.%3.%4"/>
+      <w:lvlJc w:val="left"/>
+      <w:pPr>
+        <w:ind w:left="0" w:firstLine="0"/>
+      </w:pPr>
+      <w:rPr>
+        <w:rFonts w:cs="Times New Roman" w:hint="default"/>
+        <w:b w:val="0"/>
+        <w:i/>
+        <w:sz w:val="24"/>
+        <w:u w:val="none"/>
+      </w:rPr>
+    </w:lvl>
+    <w:lvl w:ilvl="4">
+      <w:start w:val="1"/>
+      <w:numFmt w:val="decimal"/>
+      <w:lvlText w:val="%1.%2.%3.%4.%5"/>
+      <w:lvlJc w:val="left"/>
+      <w:pPr>
+        <w:ind w:left="1008" w:hanging="1008"/>
+      </w:pPr>
+      <w:rPr>
+        <w:rFonts w:cs="Times New Roman" w:hint="default"/>
+      </w:rPr>
+    </w:lvl>
+    <w:lvl w:ilvl="5">
+      <w:start w:val="1"/>
+      <w:numFmt w:val="decimal"/>
+      <w:lvlText w:val="%1.%2.%3.%4.%5.%6"/>
+      <w:lvlJc w:val="left"/>
+      <w:pPr>
+        <w:ind w:left="1152" w:hanging="1152"/>
+      </w:pPr>
+      <w:rPr>
+        <w:rFonts w:cs="Times New Roman" w:hint="default"/>
+      </w:rPr>
+    </w:lvl>
+    <w:lvl w:ilvl="6">
+      <w:start w:val="1"/>
+      <w:numFmt w:val="decimal"/>
+      <w:lvlText w:val="%1.%2.%3.%4.%5.%6.%7"/>
+      <w:lvlJc w:val="left"/>
+      <w:pPr>
+        <w:ind w:left="1296" w:hanging="1296"/>
+      </w:pPr>
+      <w:rPr>
+        <w:rFonts w:cs="Times New Roman" w:hint="default"/>
+      </w:rPr>
+    </w:lvl>
+    <w:lvl w:ilvl="7">
+      <w:start w:val="1"/>
+      <w:numFmt w:val="decimal"/>
+      <w:lvlText w:val="%1.%2.%3.%4.%5.%6.%7.%8"/>
+      <w:lvlJc w:val="left"/>
+      <w:pPr>
+        <w:ind w:left="1440" w:hanging="1440"/>
+      </w:pPr>
+      <w:rPr>
+        <w:rFonts w:cs="Times New Roman" w:hint="default"/>
+      </w:rPr>
+    </w:lvl>
+    <w:lvl w:ilvl="8">
+      <w:start w:val="1"/>
+      <w:numFmt w:val="decimal"/>
+      <w:lvlText w:val="%1.%2.%3.%4.%5.%6.%7.%8.%9"/>
+      <w:lvlJc w:val="left"/>
+      <w:pPr>
+        <w:ind w:left="1584" w:hanging="1584"/>
+      </w:pPr>
+      <w:rPr>
+        <w:rFonts w:cs="Times New Roman" w:hint="default"/>
+      </w:rPr>
+    </w:lvl>
+  </w:abstractNum>
+  <w:abstractNum w:abstractNumId="17" w15:restartNumberingAfterBreak="0">
+    <w:nsid w:val="73AB26D1"/>
+    <w:multiLevelType w:val="multilevel"/>
+    <w:tmpl w:val="69A0BFCE"/>
+    <w:styleLink w:val="CurrentList5"/>
+    <w:lvl w:ilvl="0">
+      <w:start w:val="1"/>
+      <w:numFmt w:val="decimal"/>
+      <w:suff w:val="nothing"/>
+      <w:lvlText w:val="%1.0"/>
+      <w:lvlJc w:val="left"/>
+      <w:pPr>
+        <w:ind w:left="0" w:firstLine="0"/>
+      </w:pPr>
+      <w:rPr>
+        <w:rFonts w:ascii="Times New Roman Bold" w:hAnsi="Times New Roman Bold" w:cs="Times New Roman" w:hint="default"/>
+        <w:b/>
+        <w:i w:val="0"/>
+        <w:sz w:val="24"/>
+        <w:u w:val="single"/>
+      </w:rPr>
+    </w:lvl>
+    <w:lvl w:ilvl="1">
+      <w:start w:val="1"/>
+      <w:numFmt w:val="decimal"/>
+      <w:suff w:val="nothing"/>
+      <w:lvlText w:val="%1.%2"/>
+      <w:lvlJc w:val="left"/>
+      <w:pPr>
+        <w:ind w:left="0" w:firstLine="0"/>
+      </w:pPr>
+      <w:rPr>
+        <w:rFonts w:cs="Times New Roman" w:hint="default"/>
+      </w:rPr>
+    </w:lvl>
+    <w:lvl w:ilvl="2">
+      <w:start w:val="1"/>
+      <w:numFmt w:val="decimal"/>
+      <w:suff w:val="nothing"/>
+      <w:lvlText w:val="%1.%2.%3 "/>
+      <w:lvlJc w:val="left"/>
+      <w:pPr>
+        <w:ind w:left="0" w:firstLine="0"/>
+      </w:pPr>
+      <w:rPr>
+        <w:rFonts w:cs="Times New Roman" w:hint="default"/>
+        <w:b w:val="0"/>
+        <w:i w:val="0"/>
+        <w:sz w:val="24"/>
+        <w:u w:val="single"/>
+      </w:rPr>
+    </w:lvl>
+    <w:lvl w:ilvl="3">
+      <w:start w:val="1"/>
+      <w:numFmt w:val="decimal"/>
+      <w:suff w:val="nothing"/>
+      <w:lvlText w:val="%1.%2.%3.%4"/>
+      <w:lvlJc w:val="left"/>
+      <w:pPr>
+        <w:ind w:left="0" w:firstLine="0"/>
+      </w:pPr>
+      <w:rPr>
+        <w:rFonts w:cs="Times New Roman" w:hint="default"/>
+        <w:b w:val="0"/>
+        <w:i/>
+        <w:sz w:val="24"/>
+        <w:u w:val="none"/>
+      </w:rPr>
+    </w:lvl>
+    <w:lvl w:ilvl="4">
+      <w:start w:val="1"/>
+      <w:numFmt w:val="decimal"/>
+      <w:lvlText w:val="%1.%2.%3.%4.%5"/>
+      <w:lvlJc w:val="left"/>
+      <w:pPr>
+        <w:ind w:left="1008" w:hanging="1008"/>
+      </w:pPr>
+      <w:rPr>
+        <w:rFonts w:cs="Times New Roman" w:hint="default"/>
+      </w:rPr>
+    </w:lvl>
+    <w:lvl w:ilvl="5">
+      <w:start w:val="1"/>
+      <w:numFmt w:val="decimal"/>
+      <w:lvlText w:val="%1.%2.%3.%4.%5.%6"/>
+      <w:lvlJc w:val="left"/>
+      <w:pPr>
+        <w:ind w:left="1152" w:hanging="1152"/>
+      </w:pPr>
+      <w:rPr>
+        <w:rFonts w:cs="Times New Roman" w:hint="default"/>
+      </w:rPr>
+    </w:lvl>
+    <w:lvl w:ilvl="6">
+      <w:start w:val="1"/>
+      <w:numFmt w:val="decimal"/>
+      <w:lvlText w:val="%1.%2.%3.%4.%5.%6.%7"/>
+      <w:lvlJc w:val="left"/>
+      <w:pPr>
+        <w:ind w:left="1296" w:hanging="1296"/>
+      </w:pPr>
+      <w:rPr>
+        <w:rFonts w:cs="Times New Roman" w:hint="default"/>
+      </w:rPr>
+    </w:lvl>
+    <w:lvl w:ilvl="7">
+      <w:start w:val="1"/>
+      <w:numFmt w:val="decimal"/>
+      <w:lvlText w:val="%1.%2.%3.%4.%5.%6.%7.%8"/>
+      <w:lvlJc w:val="left"/>
+      <w:pPr>
+        <w:ind w:left="1440" w:hanging="1440"/>
+      </w:pPr>
+      <w:rPr>
+        <w:rFonts w:cs="Times New Roman" w:hint="default"/>
+      </w:rPr>
+    </w:lvl>
+    <w:lvl w:ilvl="8">
+      <w:start w:val="1"/>
+      <w:numFmt w:val="decimal"/>
+      <w:lvlText w:val="%1.%2.%3.%4.%5.%6.%7.%8.%9"/>
+      <w:lvlJc w:val="left"/>
+      <w:pPr>
+        <w:ind w:left="1584" w:hanging="1584"/>
+      </w:pPr>
+      <w:rPr>
+        <w:rFonts w:cs="Times New Roman" w:hint="default"/>
+      </w:rPr>
+    </w:lvl>
+  </w:abstractNum>
   <w:num w:numId="1" w16cid:durableId="934823468">
     <w:abstractNumId w:val="13"/>
   </w:num>
@@ -1326,7 +1716,7 @@
     <w:abstractNumId w:val="9"/>
   </w:num>
   <w:num w:numId="62" w16cid:durableId="378239116">
-    <w:abstractNumId w:val="14"/>
+    <w:abstractNumId w:val="16"/>
   </w:num>
   <w:num w:numId="63" w16cid:durableId="917792260">
     <w:abstractNumId w:val="0"/>
@@ -1665,6 +2055,195 @@
     <w:abstractNumId w:val="7"/>
   </w:num>
   <w:num w:numId="175" w16cid:durableId="482040691">
+    <w:abstractNumId w:val="9"/>
+  </w:num>
+  <w:num w:numId="176" w16cid:durableId="1070730471">
+    <w:abstractNumId w:val="0"/>
+  </w:num>
+  <w:num w:numId="177" w16cid:durableId="481822088">
+    <w:abstractNumId w:val="1"/>
+  </w:num>
+  <w:num w:numId="178" w16cid:durableId="317390906">
+    <w:abstractNumId w:val="2"/>
+  </w:num>
+  <w:num w:numId="179" w16cid:durableId="1035808957">
+    <w:abstractNumId w:val="3"/>
+  </w:num>
+  <w:num w:numId="180" w16cid:durableId="1628733425">
+    <w:abstractNumId w:val="8"/>
+  </w:num>
+  <w:num w:numId="181" w16cid:durableId="1847549992">
+    <w:abstractNumId w:val="4"/>
+  </w:num>
+  <w:num w:numId="182" w16cid:durableId="1265113600">
+    <w:abstractNumId w:val="5"/>
+  </w:num>
+  <w:num w:numId="183" w16cid:durableId="2125954666">
+    <w:abstractNumId w:val="6"/>
+  </w:num>
+  <w:num w:numId="184" w16cid:durableId="24672416">
+    <w:abstractNumId w:val="7"/>
+  </w:num>
+  <w:num w:numId="185" w16cid:durableId="837038862">
+    <w:abstractNumId w:val="9"/>
+  </w:num>
+  <w:num w:numId="186" w16cid:durableId="2054959721">
+    <w:abstractNumId w:val="14"/>
+  </w:num>
+  <w:num w:numId="187" w16cid:durableId="904608916">
+    <w:abstractNumId w:val="0"/>
+  </w:num>
+  <w:num w:numId="188" w16cid:durableId="1227299226">
+    <w:abstractNumId w:val="1"/>
+  </w:num>
+  <w:num w:numId="189" w16cid:durableId="2114352076">
+    <w:abstractNumId w:val="2"/>
+  </w:num>
+  <w:num w:numId="190" w16cid:durableId="1638876377">
+    <w:abstractNumId w:val="3"/>
+  </w:num>
+  <w:num w:numId="191" w16cid:durableId="1547332667">
+    <w:abstractNumId w:val="8"/>
+  </w:num>
+  <w:num w:numId="192" w16cid:durableId="2136213897">
+    <w:abstractNumId w:val="4"/>
+  </w:num>
+  <w:num w:numId="193" w16cid:durableId="1031297615">
+    <w:abstractNumId w:val="5"/>
+  </w:num>
+  <w:num w:numId="194" w16cid:durableId="1388719700">
+    <w:abstractNumId w:val="6"/>
+  </w:num>
+  <w:num w:numId="195" w16cid:durableId="1475216010">
+    <w:abstractNumId w:val="7"/>
+  </w:num>
+  <w:num w:numId="196" w16cid:durableId="1568611678">
+    <w:abstractNumId w:val="9"/>
+  </w:num>
+  <w:num w:numId="197" w16cid:durableId="1819953297">
+    <w:abstractNumId w:val="17"/>
+  </w:num>
+  <w:num w:numId="198" w16cid:durableId="1686202591">
+    <w:abstractNumId w:val="0"/>
+  </w:num>
+  <w:num w:numId="199" w16cid:durableId="96681620">
+    <w:abstractNumId w:val="1"/>
+  </w:num>
+  <w:num w:numId="200" w16cid:durableId="967860857">
+    <w:abstractNumId w:val="2"/>
+  </w:num>
+  <w:num w:numId="201" w16cid:durableId="606810766">
+    <w:abstractNumId w:val="3"/>
+  </w:num>
+  <w:num w:numId="202" w16cid:durableId="559555289">
+    <w:abstractNumId w:val="8"/>
+  </w:num>
+  <w:num w:numId="203" w16cid:durableId="1286428309">
+    <w:abstractNumId w:val="4"/>
+  </w:num>
+  <w:num w:numId="204" w16cid:durableId="96096546">
+    <w:abstractNumId w:val="5"/>
+  </w:num>
+  <w:num w:numId="205" w16cid:durableId="1089737330">
+    <w:abstractNumId w:val="6"/>
+  </w:num>
+  <w:num w:numId="206" w16cid:durableId="662273427">
+    <w:abstractNumId w:val="7"/>
+  </w:num>
+  <w:num w:numId="207" w16cid:durableId="1754426577">
+    <w:abstractNumId w:val="9"/>
+  </w:num>
+  <w:num w:numId="208" w16cid:durableId="1950307126">
+    <w:abstractNumId w:val="0"/>
+  </w:num>
+  <w:num w:numId="209" w16cid:durableId="1930196121">
+    <w:abstractNumId w:val="1"/>
+  </w:num>
+  <w:num w:numId="210" w16cid:durableId="996566834">
+    <w:abstractNumId w:val="2"/>
+  </w:num>
+  <w:num w:numId="211" w16cid:durableId="794719354">
+    <w:abstractNumId w:val="3"/>
+  </w:num>
+  <w:num w:numId="212" w16cid:durableId="1163860391">
+    <w:abstractNumId w:val="8"/>
+  </w:num>
+  <w:num w:numId="213" w16cid:durableId="462387291">
+    <w:abstractNumId w:val="4"/>
+  </w:num>
+  <w:num w:numId="214" w16cid:durableId="1244073736">
+    <w:abstractNumId w:val="5"/>
+  </w:num>
+  <w:num w:numId="215" w16cid:durableId="1859541498">
+    <w:abstractNumId w:val="6"/>
+  </w:num>
+  <w:num w:numId="216" w16cid:durableId="2036806250">
+    <w:abstractNumId w:val="7"/>
+  </w:num>
+  <w:num w:numId="217" w16cid:durableId="1342899733">
+    <w:abstractNumId w:val="9"/>
+  </w:num>
+  <w:num w:numId="218" w16cid:durableId="2067485296">
+    <w:abstractNumId w:val="15"/>
+  </w:num>
+  <w:num w:numId="219" w16cid:durableId="1568607712">
+    <w:abstractNumId w:val="0"/>
+  </w:num>
+  <w:num w:numId="220" w16cid:durableId="230043341">
+    <w:abstractNumId w:val="1"/>
+  </w:num>
+  <w:num w:numId="221" w16cid:durableId="1127047298">
+    <w:abstractNumId w:val="2"/>
+  </w:num>
+  <w:num w:numId="222" w16cid:durableId="1110272348">
+    <w:abstractNumId w:val="3"/>
+  </w:num>
+  <w:num w:numId="223" w16cid:durableId="767503579">
+    <w:abstractNumId w:val="8"/>
+  </w:num>
+  <w:num w:numId="224" w16cid:durableId="886378920">
+    <w:abstractNumId w:val="4"/>
+  </w:num>
+  <w:num w:numId="225" w16cid:durableId="1549950585">
+    <w:abstractNumId w:val="5"/>
+  </w:num>
+  <w:num w:numId="226" w16cid:durableId="1918633094">
+    <w:abstractNumId w:val="6"/>
+  </w:num>
+  <w:num w:numId="227" w16cid:durableId="1877889173">
+    <w:abstractNumId w:val="7"/>
+  </w:num>
+  <w:num w:numId="228" w16cid:durableId="1984770858">
+    <w:abstractNumId w:val="9"/>
+  </w:num>
+  <w:num w:numId="229" w16cid:durableId="847714127">
+    <w:abstractNumId w:val="0"/>
+  </w:num>
+  <w:num w:numId="230" w16cid:durableId="139270300">
+    <w:abstractNumId w:val="1"/>
+  </w:num>
+  <w:num w:numId="231" w16cid:durableId="1842697762">
+    <w:abstractNumId w:val="2"/>
+  </w:num>
+  <w:num w:numId="232" w16cid:durableId="509295433">
+    <w:abstractNumId w:val="3"/>
+  </w:num>
+  <w:num w:numId="233" w16cid:durableId="204102482">
+    <w:abstractNumId w:val="8"/>
+  </w:num>
+  <w:num w:numId="234" w16cid:durableId="1708675207">
+    <w:abstractNumId w:val="4"/>
+  </w:num>
+  <w:num w:numId="235" w16cid:durableId="1144930405">
+    <w:abstractNumId w:val="5"/>
+  </w:num>
+  <w:num w:numId="236" w16cid:durableId="1284385028">
+    <w:abstractNumId w:val="6"/>
+  </w:num>
+  <w:num w:numId="237" w16cid:durableId="1660111869">
+    <w:abstractNumId w:val="7"/>
+  </w:num>
+  <w:num w:numId="238" w16cid:durableId="1272472045">
     <w:abstractNumId w:val="9"/>
   </w:num>
 </w:numbering>
@@ -1941,7 +2520,7 @@
     <w:next w:val="BodyText"/>
     <w:uiPriority w:val="9"/>
     <w:qFormat/>
-    <w:rsid w:val="00534616"/>
+    <w:rsid w:val="00746E38"/>
     <w:pPr>
       <w:keepNext/>
       <w:keepLines/>
@@ -1969,7 +2548,7 @@
     <w:uiPriority w:val="9"/>
     <w:unhideWhenUsed/>
     <w:qFormat/>
-    <w:rsid w:val="00534616"/>
+    <w:rsid w:val="00746E38"/>
     <w:pPr>
       <w:keepNext/>
       <w:keepLines/>
@@ -1978,7 +2557,6 @@
         <w:numId w:val="62"/>
       </w:numPr>
       <w:spacing w:before="200" w:after="0"/>
-      <w:ind w:left="0"/>
       <w:outlineLvl w:val="1"/>
     </w:pPr>
     <w:rPr>
@@ -1995,7 +2573,7 @@
     <w:uiPriority w:val="9"/>
     <w:unhideWhenUsed/>
     <w:qFormat/>
-    <w:rsid w:val="00952731"/>
+    <w:rsid w:val="00746E38"/>
     <w:pPr>
       <w:keepNext/>
       <w:keepLines/>
@@ -2004,12 +2582,12 @@
         <w:numId w:val="62"/>
       </w:numPr>
       <w:spacing w:before="200" w:after="0"/>
-      <w:ind w:left="0"/>
       <w:outlineLvl w:val="2"/>
     </w:pPr>
     <w:rPr>
       <w:rFonts w:eastAsiaTheme="majorEastAsia" w:cstheme="majorBidi"/>
       <w:bCs/>
+      <w:u w:val="single"/>
     </w:rPr>
   </w:style>
   <w:style w:type="paragraph" w:styleId="Heading4">
@@ -2019,7 +2597,7 @@
     <w:uiPriority w:val="9"/>
     <w:unhideWhenUsed/>
     <w:qFormat/>
-    <w:rsid w:val="00952731"/>
+    <w:rsid w:val="00746E38"/>
     <w:pPr>
       <w:keepNext/>
       <w:keepLines/>
@@ -2028,7 +2606,6 @@
         <w:numId w:val="62"/>
       </w:numPr>
       <w:spacing w:before="200" w:after="0"/>
-      <w:ind w:left="0"/>
       <w:outlineLvl w:val="3"/>
     </w:pPr>
     <w:rPr>
@@ -2160,9 +2737,10 @@
     <w:basedOn w:val="Normal"/>
     <w:link w:val="BodyTextChar"/>
     <w:qFormat/>
-    <w:rsid w:val="00534616"/>
+    <w:rsid w:val="00746E38"/>
     <w:pPr>
       <w:spacing w:before="180" w:after="180" w:line="480" w:lineRule="auto"/>
+      <w:ind w:firstLine="720"/>
     </w:pPr>
     <w:rPr>
       <w:rFonts w:ascii="Times New Roman" w:hAnsi="Times New Roman"/>
@@ -2343,6 +2921,14 @@
   <w:style w:type="paragraph" w:customStyle="1" w:styleId="ImageCaption">
     <w:name w:val="Image Caption"/>
     <w:basedOn w:val="Caption"/>
+    <w:rsid w:val="00E917CF"/>
+    <w:pPr>
+      <w:jc w:val="center"/>
+    </w:pPr>
+    <w:rPr>
+      <w:b/>
+      <w:i w:val="0"/>
+    </w:rPr>
   </w:style>
   <w:style w:type="paragraph" w:customStyle="1" w:styleId="Figure">
     <w:name w:val="Figure"/>
@@ -2418,7 +3004,7 @@
     <w:name w:val="Body Text Char"/>
     <w:basedOn w:val="DefaultParagraphFont"/>
     <w:link w:val="BodyText"/>
-    <w:rsid w:val="00534616"/>
+    <w:rsid w:val="00746E38"/>
     <w:rPr>
       <w:rFonts w:ascii="Times New Roman" w:hAnsi="Times New Roman"/>
     </w:rPr>
@@ -2440,6 +3026,36 @@
     <w:pPr>
       <w:numPr>
         <w:numId w:val="85"/>
+      </w:numPr>
+    </w:pPr>
+  </w:style>
+  <w:style w:type="numbering" w:customStyle="1" w:styleId="CurrentList4">
+    <w:name w:val="Current List4"/>
+    <w:uiPriority w:val="99"/>
+    <w:rsid w:val="00746E38"/>
+    <w:pPr>
+      <w:numPr>
+        <w:numId w:val="186"/>
+      </w:numPr>
+    </w:pPr>
+  </w:style>
+  <w:style w:type="numbering" w:customStyle="1" w:styleId="CurrentList5">
+    <w:name w:val="Current List5"/>
+    <w:uiPriority w:val="99"/>
+    <w:rsid w:val="00746E38"/>
+    <w:pPr>
+      <w:numPr>
+        <w:numId w:val="197"/>
+      </w:numPr>
+    </w:pPr>
+  </w:style>
+  <w:style w:type="numbering" w:customStyle="1" w:styleId="CurrentList6">
+    <w:name w:val="Current List6"/>
+    <w:uiPriority w:val="99"/>
+    <w:rsid w:val="00746E38"/>
+    <w:pPr>
+      <w:numPr>
+        <w:numId w:val="218"/>
       </w:numPr>
     </w:pPr>
   </w:style>

</xml_diff>